<commit_message>
master: Implement point 2 lab 2
</commit_message>
<xml_diff>
--- a/Laboratory_2/point_1/point_1.docx
+++ b/Laboratory_2/point_1/point_1.docx
@@ -1979,36 +1979,184 @@
       </w:r>
       <w:r>
         <w:rPr>
+          <w:u w:val="single"/>
           <w:lang w:val="en-US"/>
         </w:rPr>
         <w:t>D</w:t>
       </w:r>
+      <w:r>
+        <w:rPr>
+          <w:u w:val="single"/>
+          <w:lang w:val="en-US"/>
+        </w:rPr>
+        <w:t>imensional</w:t>
+      </w:r>
+      <w:r>
+        <w:rPr>
+          <w:lang w:val="en-US"/>
+        </w:rPr>
+        <w:t xml:space="preserve"> reduction</w:t>
+      </w:r>
+      <w:r>
+        <w:rPr>
+          <w:lang w:val="en-US"/>
+        </w:rPr>
+        <w:t xml:space="preserve">: The spectral clustering </w:t>
+      </w:r>
+      <w:proofErr w:type="gramStart"/>
+      <w:r>
+        <w:rPr>
+          <w:lang w:val="en-US"/>
+        </w:rPr>
+        <w:t>use</w:t>
+      </w:r>
+      <w:proofErr w:type="gramEnd"/>
+      <w:r>
+        <w:rPr>
+          <w:lang w:val="en-US"/>
+        </w:rPr>
+        <w:t xml:space="preserve"> dimensional reduction </w:t>
+      </w:r>
+      <w:r>
+        <w:rPr>
+          <w:lang w:val="en-US"/>
+        </w:rPr>
+        <w:t>for the possibility that members of the same cluster may be far away in the given dimensional space</w:t>
+      </w:r>
+      <w:r>
+        <w:rPr>
+          <w:lang w:val="en-US"/>
+        </w:rPr>
+        <w:t>.</w:t>
+      </w:r>
+    </w:p>
+    <w:p>
+      <w:pPr>
+        <w:rPr>
+          <w:lang w:val="en-US"/>
+        </w:rPr>
+      </w:pPr>
+    </w:p>
+    <w:p>
+      <w:pPr>
+        <w:rPr>
+          <w:lang w:val="en-US"/>
+        </w:rPr>
+      </w:pPr>
+      <w:r>
+        <w:rPr>
+          <w:sz w:val="28"/>
+          <w:szCs w:val="28"/>
+          <w:lang w:val="en-US"/>
+        </w:rPr>
+        <w:t>References</w:t>
+      </w:r>
+      <w:r>
+        <w:rPr>
+          <w:lang w:val="en-US"/>
+        </w:rPr>
+        <w:t>:</w:t>
+      </w:r>
+    </w:p>
+    <w:p>
+      <w:pPr>
+        <w:pStyle w:val="Prrafodelista"/>
+        <w:numPr>
+          <w:ilvl w:val="0"/>
+          <w:numId w:val="6"/>
+        </w:numPr>
+        <w:rPr>
+          <w:lang w:val="en-US"/>
+        </w:rPr>
+      </w:pPr>
+      <w:hyperlink r:id="rId9" w:history="1">
+        <w:r>
+          <w:rPr>
+            <w:rStyle w:val="Hipervnculo"/>
+            <w:lang w:val="en-US"/>
+          </w:rPr>
+          <w:t>https://www.analyticsvidhya.com/blog/2021/05/what-why-and-how-of-spectral-clustering/</w:t>
+        </w:r>
+      </w:hyperlink>
+    </w:p>
+    <w:p>
+      <w:pPr>
+        <w:pStyle w:val="Prrafodelista"/>
+        <w:numPr>
+          <w:ilvl w:val="0"/>
+          <w:numId w:val="6"/>
+        </w:numPr>
+        <w:rPr>
+          <w:lang w:val="en-US"/>
+        </w:rPr>
+      </w:pPr>
+      <w:hyperlink r:id="rId10" w:history="1">
+        <w:r>
+          <w:rPr>
+            <w:rStyle w:val="Hipervnculo"/>
+            <w:lang w:val="en-US"/>
+          </w:rPr>
+          <w:t>https://www.geeksforgeeks.org/ml-spectral-clustering/</w:t>
+        </w:r>
+      </w:hyperlink>
+    </w:p>
+    <w:p>
+      <w:pPr>
+        <w:pStyle w:val="Prrafodelista"/>
+        <w:numPr>
+          <w:ilvl w:val="0"/>
+          <w:numId w:val="6"/>
+        </w:numPr>
+        <w:rPr>
+          <w:lang w:val="en-US"/>
+        </w:rPr>
+      </w:pPr>
+      <w:hyperlink r:id="rId11" w:history="1">
+        <w:r>
+          <w:rPr>
+            <w:rStyle w:val="Hipervnculo"/>
+            <w:lang w:val="en-US"/>
+          </w:rPr>
+          <w:t>https://www.mygreatlearning.com/blog/introduction-to-spectral-clustering/</w:t>
+        </w:r>
+      </w:hyperlink>
+    </w:p>
+    <w:p>
+      <w:pPr>
+        <w:pStyle w:val="Prrafodelista"/>
+        <w:numPr>
+          <w:ilvl w:val="0"/>
+          <w:numId w:val="6"/>
+        </w:numPr>
+        <w:rPr>
+          <w:lang w:val="en-US"/>
+        </w:rPr>
+      </w:pPr>
+      <w:hyperlink r:id="rId12" w:history="1">
+        <w:r>
+          <w:rPr>
+            <w:rStyle w:val="Hipervnculo"/>
+            <w:lang w:val="en-US"/>
+          </w:rPr>
+          <w:t>https://crunchingthedata.com/when-to-use-spectral-clustering/#:~:text=Spectral%20clustering%20is%20a%20good,that%20exist%20across%20different%20observations</w:t>
+        </w:r>
+      </w:hyperlink>
+      <w:r>
+        <w:rPr>
+          <w:lang w:val="en-US"/>
+        </w:rPr>
+        <w:t>.</w:t>
+      </w:r>
+    </w:p>
+    <w:p>
+      <w:pPr>
+        <w:pStyle w:val="Prrafodelista"/>
+        <w:rPr>
+          <w:lang w:val="en-US"/>
+        </w:rPr>
+      </w:pPr>
       <w:bookmarkStart w:id="0" w:name="_GoBack"/>
       <w:bookmarkEnd w:id="0"/>
-      <w:r>
-        <w:rPr>
-          <w:lang w:val="en-US"/>
-        </w:rPr>
-        <w:t>imensional reduction</w:t>
-      </w:r>
-      <w:r>
-        <w:rPr>
-          <w:lang w:val="en-US"/>
-        </w:rPr>
-        <w:t xml:space="preserve">: The spectral clustering use dimensional reduction </w:t>
-      </w:r>
-      <w:r>
-        <w:rPr>
-          <w:lang w:val="en-US"/>
-        </w:rPr>
-        <w:t>for the possibility that members of the same cluster may be far away in the given dimensional space</w:t>
-      </w:r>
-      <w:r>
-        <w:rPr>
-          <w:lang w:val="en-US"/>
-        </w:rPr>
-        <w:t>.</w:t>
-      </w:r>
     </w:p>
     <w:sectPr>
       <w:pgSz w:w="12240" w:h="15840"/>
@@ -2314,6 +2462,119 @@
     </w:lvl>
   </w:abstractNum>
   <w:abstractNum w:abstractNumId="3" w15:restartNumberingAfterBreak="0">
+    <w:nsid w:val="54E93046"/>
+    <w:multiLevelType w:val="hybridMultilevel"/>
+    <w:tmpl w:val="4522C010"/>
+    <w:lvl w:ilvl="0" w:tplc="240A0001">
+      <w:start w:val="1"/>
+      <w:numFmt w:val="bullet"/>
+      <w:lvlText w:val=""/>
+      <w:lvlJc w:val="left"/>
+      <w:pPr>
+        <w:ind w:left="720" w:hanging="360"/>
+      </w:pPr>
+      <w:rPr>
+        <w:rFonts w:ascii="Symbol" w:hAnsi="Symbol" w:hint="default"/>
+      </w:rPr>
+    </w:lvl>
+    <w:lvl w:ilvl="1" w:tplc="240A0003" w:tentative="1">
+      <w:start w:val="1"/>
+      <w:numFmt w:val="bullet"/>
+      <w:lvlText w:val="o"/>
+      <w:lvlJc w:val="left"/>
+      <w:pPr>
+        <w:ind w:left="1440" w:hanging="360"/>
+      </w:pPr>
+      <w:rPr>
+        <w:rFonts w:ascii="Courier New" w:hAnsi="Courier New" w:cs="Courier New" w:hint="default"/>
+      </w:rPr>
+    </w:lvl>
+    <w:lvl w:ilvl="2" w:tplc="240A0005" w:tentative="1">
+      <w:start w:val="1"/>
+      <w:numFmt w:val="bullet"/>
+      <w:lvlText w:val=""/>
+      <w:lvlJc w:val="left"/>
+      <w:pPr>
+        <w:ind w:left="2160" w:hanging="360"/>
+      </w:pPr>
+      <w:rPr>
+        <w:rFonts w:ascii="Wingdings" w:hAnsi="Wingdings" w:hint="default"/>
+      </w:rPr>
+    </w:lvl>
+    <w:lvl w:ilvl="3" w:tplc="240A0001" w:tentative="1">
+      <w:start w:val="1"/>
+      <w:numFmt w:val="bullet"/>
+      <w:lvlText w:val=""/>
+      <w:lvlJc w:val="left"/>
+      <w:pPr>
+        <w:ind w:left="2880" w:hanging="360"/>
+      </w:pPr>
+      <w:rPr>
+        <w:rFonts w:ascii="Symbol" w:hAnsi="Symbol" w:hint="default"/>
+      </w:rPr>
+    </w:lvl>
+    <w:lvl w:ilvl="4" w:tplc="240A0003" w:tentative="1">
+      <w:start w:val="1"/>
+      <w:numFmt w:val="bullet"/>
+      <w:lvlText w:val="o"/>
+      <w:lvlJc w:val="left"/>
+      <w:pPr>
+        <w:ind w:left="3600" w:hanging="360"/>
+      </w:pPr>
+      <w:rPr>
+        <w:rFonts w:ascii="Courier New" w:hAnsi="Courier New" w:cs="Courier New" w:hint="default"/>
+      </w:rPr>
+    </w:lvl>
+    <w:lvl w:ilvl="5" w:tplc="240A0005" w:tentative="1">
+      <w:start w:val="1"/>
+      <w:numFmt w:val="bullet"/>
+      <w:lvlText w:val=""/>
+      <w:lvlJc w:val="left"/>
+      <w:pPr>
+        <w:ind w:left="4320" w:hanging="360"/>
+      </w:pPr>
+      <w:rPr>
+        <w:rFonts w:ascii="Wingdings" w:hAnsi="Wingdings" w:hint="default"/>
+      </w:rPr>
+    </w:lvl>
+    <w:lvl w:ilvl="6" w:tplc="240A0001" w:tentative="1">
+      <w:start w:val="1"/>
+      <w:numFmt w:val="bullet"/>
+      <w:lvlText w:val=""/>
+      <w:lvlJc w:val="left"/>
+      <w:pPr>
+        <w:ind w:left="5040" w:hanging="360"/>
+      </w:pPr>
+      <w:rPr>
+        <w:rFonts w:ascii="Symbol" w:hAnsi="Symbol" w:hint="default"/>
+      </w:rPr>
+    </w:lvl>
+    <w:lvl w:ilvl="7" w:tplc="240A0003" w:tentative="1">
+      <w:start w:val="1"/>
+      <w:numFmt w:val="bullet"/>
+      <w:lvlText w:val="o"/>
+      <w:lvlJc w:val="left"/>
+      <w:pPr>
+        <w:ind w:left="5760" w:hanging="360"/>
+      </w:pPr>
+      <w:rPr>
+        <w:rFonts w:ascii="Courier New" w:hAnsi="Courier New" w:cs="Courier New" w:hint="default"/>
+      </w:rPr>
+    </w:lvl>
+    <w:lvl w:ilvl="8" w:tplc="240A0005" w:tentative="1">
+      <w:start w:val="1"/>
+      <w:numFmt w:val="bullet"/>
+      <w:lvlText w:val=""/>
+      <w:lvlJc w:val="left"/>
+      <w:pPr>
+        <w:ind w:left="6480" w:hanging="360"/>
+      </w:pPr>
+      <w:rPr>
+        <w:rFonts w:ascii="Wingdings" w:hAnsi="Wingdings" w:hint="default"/>
+      </w:rPr>
+    </w:lvl>
+  </w:abstractNum>
+  <w:abstractNum w:abstractNumId="4" w15:restartNumberingAfterBreak="0">
     <w:nsid w:val="5625161C"/>
     <w:multiLevelType w:val="hybridMultilevel"/>
     <w:tmpl w:val="76F65576"/>
@@ -2402,7 +2663,7 @@
       </w:pPr>
     </w:lvl>
   </w:abstractNum>
-  <w:abstractNum w:abstractNumId="4" w15:restartNumberingAfterBreak="0">
+  <w:abstractNum w:abstractNumId="5" w15:restartNumberingAfterBreak="0">
     <w:nsid w:val="576A512D"/>
     <w:multiLevelType w:val="hybridMultilevel"/>
     <w:tmpl w:val="D5720D08"/>
@@ -2492,19 +2753,22 @@
     </w:lvl>
   </w:abstractNum>
   <w:num w:numId="1">
-    <w:abstractNumId w:val="3"/>
+    <w:abstractNumId w:val="4"/>
   </w:num>
   <w:num w:numId="2">
     <w:abstractNumId w:val="1"/>
   </w:num>
   <w:num w:numId="3">
-    <w:abstractNumId w:val="4"/>
+    <w:abstractNumId w:val="5"/>
   </w:num>
   <w:num w:numId="4">
     <w:abstractNumId w:val="2"/>
   </w:num>
   <w:num w:numId="5">
     <w:abstractNumId w:val="0"/>
+  </w:num>
+  <w:num w:numId="6">
+    <w:abstractNumId w:val="3"/>
   </w:num>
 </w:numbering>
 </file>
@@ -2945,6 +3209,29 @@
       <w:contextualSpacing/>
     </w:pPr>
   </w:style>
+  <w:style w:type="character" w:styleId="Hipervnculo">
+    <w:name w:val="Hyperlink"/>
+    <w:basedOn w:val="Fuentedeprrafopredeter"/>
+    <w:uiPriority w:val="99"/>
+    <w:unhideWhenUsed/>
+    <w:rsid w:val="0071542E"/>
+    <w:rPr>
+      <w:color w:val="0563C1" w:themeColor="hyperlink"/>
+      <w:u w:val="single"/>
+    </w:rPr>
+  </w:style>
+  <w:style w:type="character" w:styleId="Mencinsinresolver">
+    <w:name w:val="Unresolved Mention"/>
+    <w:basedOn w:val="Fuentedeprrafopredeter"/>
+    <w:uiPriority w:val="99"/>
+    <w:semiHidden/>
+    <w:unhideWhenUsed/>
+    <w:rsid w:val="0071542E"/>
+    <w:rPr>
+      <w:color w:val="605E5C"/>
+      <w:shd w:val="clear" w:color="auto" w:fill="E1DFDD"/>
+    </w:rPr>
+  </w:style>
 </w:styles>
 </file>
 

</xml_diff>